<commit_message>
wrote the intro to report
</commit_message>
<xml_diff>
--- a/documentation/ReportDoc.docx
+++ b/documentation/ReportDoc.docx
@@ -385,7 +385,29 @@
                     <w:sz w:val="28"/>
                     <w:szCs w:val="28"/>
                   </w:rPr>
-                  <w:t xml:space="preserve">Scalability and Performance of Client-Server Implementatons </w:t>
+                  <w:t xml:space="preserve">Scalability and Performance of Client-Server </w:t>
+                </w:r>
+                <w:proofErr w:type="spellStart"/>
+                <w:r>
+                  <w:rPr>
+                    <w:i/>
+                    <w:iCs/>
+                    <w:color w:val="424456" w:themeColor="text2"/>
+                    <w:sz w:val="28"/>
+                    <w:szCs w:val="28"/>
+                  </w:rPr>
+                  <w:t>Implementatons</w:t>
+                </w:r>
+                <w:proofErr w:type="spellEnd"/>
+                <w:r>
+                  <w:rPr>
+                    <w:i/>
+                    <w:iCs/>
+                    <w:color w:val="424456" w:themeColor="text2"/>
+                    <w:sz w:val="28"/>
+                    <w:szCs w:val="28"/>
+                  </w:rPr>
+                  <w:t xml:space="preserve"> </w:t>
                 </w:r>
               </w:sdtContent>
             </w:sdt>
@@ -790,13 +812,13 @@
           <w:r>
             <w:fldChar w:fldCharType="separate"/>
           </w:r>
-          <w:hyperlink w:anchor="_Toc443187462" w:history="1">
+          <w:hyperlink w:anchor="_Toc443234519" w:history="1">
             <w:r>
               <w:rPr>
                 <w:rStyle w:val="Hyperlink"/>
                 <w:noProof/>
               </w:rPr>
-              <w:t>Design</w:t>
+              <w:t>Introduction</w:t>
             </w:r>
             <w:r>
               <w:rPr>
@@ -817,7 +839,7 @@
                 <w:noProof/>
                 <w:webHidden/>
               </w:rPr>
-              <w:instrText xml:space="preserve"> PAGEREF _Toc443187462 \h </w:instrText>
+              <w:instrText xml:space="preserve"> PAGEREF _Toc443234519 \h </w:instrText>
             </w:r>
             <w:r>
               <w:rPr>
@@ -838,365 +860,6 @@
                 <w:webHidden/>
               </w:rPr>
               <w:t>2</w:t>
-            </w:r>
-            <w:r>
-              <w:rPr>
-                <w:noProof/>
-                <w:webHidden/>
-              </w:rPr>
-              <w:fldChar w:fldCharType="end"/>
-            </w:r>
-          </w:hyperlink>
-        </w:p>
-        <w:p>
-          <w:pPr>
-            <w:pStyle w:val="TOC2"/>
-            <w:tabs>
-              <w:tab w:val="right" w:leader="dot" w:pos="9350"/>
-            </w:tabs>
-            <w:rPr>
-              <w:noProof/>
-              <w:sz w:val="22"/>
-              <w:szCs w:val="22"/>
-              <w:lang w:val="en-CA" w:eastAsia="en-CA"/>
-            </w:rPr>
-          </w:pPr>
-          <w:hyperlink w:anchor="_Toc443187463" w:history="1">
-            <w:r>
-              <w:rPr>
-                <w:rStyle w:val="Hyperlink"/>
-                <w:noProof/>
-              </w:rPr>
-              <w:t>Diagrams</w:t>
-            </w:r>
-            <w:r>
-              <w:rPr>
-                <w:noProof/>
-                <w:webHidden/>
-              </w:rPr>
-              <w:tab/>
-            </w:r>
-            <w:r>
-              <w:rPr>
-                <w:noProof/>
-                <w:webHidden/>
-              </w:rPr>
-              <w:fldChar w:fldCharType="begin"/>
-            </w:r>
-            <w:r>
-              <w:rPr>
-                <w:noProof/>
-                <w:webHidden/>
-              </w:rPr>
-              <w:instrText xml:space="preserve"> PAGEREF _Toc443187463 \h </w:instrText>
-            </w:r>
-            <w:r>
-              <w:rPr>
-                <w:noProof/>
-                <w:webHidden/>
-              </w:rPr>
-            </w:r>
-            <w:r>
-              <w:rPr>
-                <w:noProof/>
-                <w:webHidden/>
-              </w:rPr>
-              <w:fldChar w:fldCharType="separate"/>
-            </w:r>
-            <w:r>
-              <w:rPr>
-                <w:noProof/>
-                <w:webHidden/>
-              </w:rPr>
-              <w:t>2</w:t>
-            </w:r>
-            <w:r>
-              <w:rPr>
-                <w:noProof/>
-                <w:webHidden/>
-              </w:rPr>
-              <w:fldChar w:fldCharType="end"/>
-            </w:r>
-          </w:hyperlink>
-        </w:p>
-        <w:p>
-          <w:pPr>
-            <w:pStyle w:val="TOC3"/>
-            <w:tabs>
-              <w:tab w:val="right" w:leader="dot" w:pos="9350"/>
-            </w:tabs>
-            <w:rPr>
-              <w:rFonts w:eastAsiaTheme="minorEastAsia" w:cstheme="minorBidi"/>
-              <w:noProof/>
-              <w:sz w:val="22"/>
-              <w:szCs w:val="22"/>
-              <w:lang w:val="en-CA" w:eastAsia="en-CA"/>
-            </w:rPr>
-          </w:pPr>
-          <w:hyperlink w:anchor="_Toc443187464" w:history="1">
-            <w:r>
-              <w:rPr>
-                <w:rStyle w:val="Hyperlink"/>
-                <w:noProof/>
-              </w:rPr>
-              <w:t>Multi-threaded Server</w:t>
-            </w:r>
-            <w:r>
-              <w:rPr>
-                <w:noProof/>
-                <w:webHidden/>
-              </w:rPr>
-              <w:tab/>
-            </w:r>
-            <w:r>
-              <w:rPr>
-                <w:noProof/>
-                <w:webHidden/>
-              </w:rPr>
-              <w:fldChar w:fldCharType="begin"/>
-            </w:r>
-            <w:r>
-              <w:rPr>
-                <w:noProof/>
-                <w:webHidden/>
-              </w:rPr>
-              <w:instrText xml:space="preserve"> PAGEREF _Toc443187464 \h </w:instrText>
-            </w:r>
-            <w:r>
-              <w:rPr>
-                <w:noProof/>
-                <w:webHidden/>
-              </w:rPr>
-            </w:r>
-            <w:r>
-              <w:rPr>
-                <w:noProof/>
-                <w:webHidden/>
-              </w:rPr>
-              <w:fldChar w:fldCharType="separate"/>
-            </w:r>
-            <w:r>
-              <w:rPr>
-                <w:noProof/>
-                <w:webHidden/>
-              </w:rPr>
-              <w:t>2</w:t>
-            </w:r>
-            <w:r>
-              <w:rPr>
-                <w:noProof/>
-                <w:webHidden/>
-              </w:rPr>
-              <w:fldChar w:fldCharType="end"/>
-            </w:r>
-          </w:hyperlink>
-        </w:p>
-        <w:p>
-          <w:pPr>
-            <w:pStyle w:val="TOC3"/>
-            <w:tabs>
-              <w:tab w:val="right" w:leader="dot" w:pos="9350"/>
-            </w:tabs>
-            <w:rPr>
-              <w:rFonts w:eastAsiaTheme="minorEastAsia" w:cstheme="minorBidi"/>
-              <w:noProof/>
-              <w:sz w:val="22"/>
-              <w:szCs w:val="22"/>
-              <w:lang w:val="en-CA" w:eastAsia="en-CA"/>
-            </w:rPr>
-          </w:pPr>
-          <w:hyperlink w:anchor="_Toc443187465" w:history="1">
-            <w:r>
-              <w:rPr>
-                <w:rStyle w:val="Hyperlink"/>
-                <w:noProof/>
-              </w:rPr>
-              <w:t>Select server</w:t>
-            </w:r>
-            <w:r>
-              <w:rPr>
-                <w:noProof/>
-                <w:webHidden/>
-              </w:rPr>
-              <w:tab/>
-            </w:r>
-            <w:r>
-              <w:rPr>
-                <w:noProof/>
-                <w:webHidden/>
-              </w:rPr>
-              <w:fldChar w:fldCharType="begin"/>
-            </w:r>
-            <w:r>
-              <w:rPr>
-                <w:noProof/>
-                <w:webHidden/>
-              </w:rPr>
-              <w:instrText xml:space="preserve"> PAGEREF _Toc443187465 \h </w:instrText>
-            </w:r>
-            <w:r>
-              <w:rPr>
-                <w:noProof/>
-                <w:webHidden/>
-              </w:rPr>
-            </w:r>
-            <w:r>
-              <w:rPr>
-                <w:noProof/>
-                <w:webHidden/>
-              </w:rPr>
-              <w:fldChar w:fldCharType="separate"/>
-            </w:r>
-            <w:r>
-              <w:rPr>
-                <w:noProof/>
-                <w:webHidden/>
-              </w:rPr>
-              <w:t>3</w:t>
-            </w:r>
-            <w:r>
-              <w:rPr>
-                <w:noProof/>
-                <w:webHidden/>
-              </w:rPr>
-              <w:fldChar w:fldCharType="end"/>
-            </w:r>
-          </w:hyperlink>
-        </w:p>
-        <w:p>
-          <w:pPr>
-            <w:pStyle w:val="TOC3"/>
-            <w:tabs>
-              <w:tab w:val="right" w:leader="dot" w:pos="9350"/>
-            </w:tabs>
-            <w:rPr>
-              <w:rFonts w:eastAsiaTheme="minorEastAsia" w:cstheme="minorBidi"/>
-              <w:noProof/>
-              <w:sz w:val="22"/>
-              <w:szCs w:val="22"/>
-              <w:lang w:val="en-CA" w:eastAsia="en-CA"/>
-            </w:rPr>
-          </w:pPr>
-          <w:hyperlink w:anchor="_Toc443187466" w:history="1">
-            <w:r>
-              <w:rPr>
-                <w:rStyle w:val="Hyperlink"/>
-                <w:noProof/>
-              </w:rPr>
-              <w:t>Epoll server</w:t>
-            </w:r>
-            <w:r>
-              <w:rPr>
-                <w:noProof/>
-                <w:webHidden/>
-              </w:rPr>
-              <w:tab/>
-            </w:r>
-            <w:r>
-              <w:rPr>
-                <w:noProof/>
-                <w:webHidden/>
-              </w:rPr>
-              <w:fldChar w:fldCharType="begin"/>
-            </w:r>
-            <w:r>
-              <w:rPr>
-                <w:noProof/>
-                <w:webHidden/>
-              </w:rPr>
-              <w:instrText xml:space="preserve"> PAGEREF _Toc443187466 \h </w:instrText>
-            </w:r>
-            <w:r>
-              <w:rPr>
-                <w:noProof/>
-                <w:webHidden/>
-              </w:rPr>
-            </w:r>
-            <w:r>
-              <w:rPr>
-                <w:noProof/>
-                <w:webHidden/>
-              </w:rPr>
-              <w:fldChar w:fldCharType="separate"/>
-            </w:r>
-            <w:r>
-              <w:rPr>
-                <w:noProof/>
-                <w:webHidden/>
-              </w:rPr>
-              <w:t>3</w:t>
-            </w:r>
-            <w:r>
-              <w:rPr>
-                <w:noProof/>
-                <w:webHidden/>
-              </w:rPr>
-              <w:fldChar w:fldCharType="end"/>
-            </w:r>
-          </w:hyperlink>
-        </w:p>
-        <w:p>
-          <w:pPr>
-            <w:pStyle w:val="TOC3"/>
-            <w:tabs>
-              <w:tab w:val="right" w:leader="dot" w:pos="9350"/>
-            </w:tabs>
-            <w:rPr>
-              <w:rFonts w:eastAsiaTheme="minorEastAsia" w:cstheme="minorBidi"/>
-              <w:noProof/>
-              <w:sz w:val="22"/>
-              <w:szCs w:val="22"/>
-              <w:lang w:val="en-CA" w:eastAsia="en-CA"/>
-            </w:rPr>
-          </w:pPr>
-          <w:hyperlink w:anchor="_Toc443187467" w:history="1">
-            <w:r>
-              <w:rPr>
-                <w:rStyle w:val="Hyperlink"/>
-                <w:noProof/>
-              </w:rPr>
-              <w:t>Echo Client</w:t>
-            </w:r>
-            <w:r>
-              <w:rPr>
-                <w:noProof/>
-                <w:webHidden/>
-              </w:rPr>
-              <w:tab/>
-            </w:r>
-            <w:r>
-              <w:rPr>
-                <w:noProof/>
-                <w:webHidden/>
-              </w:rPr>
-              <w:fldChar w:fldCharType="begin"/>
-            </w:r>
-            <w:r>
-              <w:rPr>
-                <w:noProof/>
-                <w:webHidden/>
-              </w:rPr>
-              <w:instrText xml:space="preserve"> PAGEREF _Toc443187467 \h </w:instrText>
-            </w:r>
-            <w:r>
-              <w:rPr>
-                <w:noProof/>
-                <w:webHidden/>
-              </w:rPr>
-            </w:r>
-            <w:r>
-              <w:rPr>
-                <w:noProof/>
-                <w:webHidden/>
-              </w:rPr>
-              <w:fldChar w:fldCharType="separate"/>
-            </w:r>
-            <w:r>
-              <w:rPr>
-                <w:noProof/>
-                <w:webHidden/>
-              </w:rPr>
-              <w:t>4</w:t>
             </w:r>
             <w:r>
               <w:rPr>
@@ -1288,216 +951,151 @@
       <w:pPr>
         <w:pStyle w:val="Heading1"/>
       </w:pPr>
-      <w:bookmarkStart w:id="0" w:name="_Toc443187462"/>
+      <w:bookmarkStart w:id="0" w:name="_Toc443234519"/>
       <w:r>
         <w:lastRenderedPageBreak/>
-        <w:t>Design</w:t>
+        <w:t>Introduction</w:t>
       </w:r>
       <w:bookmarkEnd w:id="0"/>
     </w:p>
-    <w:p/>
     <w:p>
       <w:pPr>
-        <w:pStyle w:val="Heading2"/>
-      </w:pPr>
-      <w:bookmarkStart w:id="1" w:name="_Toc443187463"/>
+        <w:rPr>
+          <w:sz w:val="24"/>
+        </w:rPr>
+      </w:pPr>
       <w:r>
-        <w:t>Diagrams</w:t>
+        <w:rPr>
+          <w:sz w:val="24"/>
+        </w:rPr>
+        <w:t>This report contains the observation in scalability and performance of three types of server implementations.</w:t>
       </w:r>
-      <w:bookmarkEnd w:id="1"/>
-    </w:p>
-    <w:p/>
-    <w:p>
-      <w:pPr>
-        <w:pStyle w:val="Heading3"/>
-      </w:pPr>
-      <w:bookmarkStart w:id="2" w:name="_Toc443187464"/>
       <w:r>
-        <w:t>Multi-threaded Server</w:t>
-      </w:r>
-      <w:bookmarkEnd w:id="2"/>
-    </w:p>
-    <w:p>
-      <w:r>
-        <w:object w:dxaOrig="9495" w:dyaOrig="8595">
-          <v:shapetype id="_x0000_t75" coordsize="21600,21600" o:spt="75" o:preferrelative="t" path="m@4@5l@4@11@9@11@9@5xe" filled="f" stroked="f">
-            <v:stroke joinstyle="miter"/>
-            <v:formulas>
-              <v:f eqn="if lineDrawn pixelLineWidth 0"/>
-              <v:f eqn="sum @0 1 0"/>
-              <v:f eqn="sum 0 0 @1"/>
-              <v:f eqn="prod @2 1 2"/>
-              <v:f eqn="prod @3 21600 pixelWidth"/>
-              <v:f eqn="prod @3 21600 pixelHeight"/>
-              <v:f eqn="sum @0 0 1"/>
-              <v:f eqn="prod @6 1 2"/>
-              <v:f eqn="prod @7 21600 pixelWidth"/>
-              <v:f eqn="sum @8 21600 0"/>
-              <v:f eqn="prod @7 21600 pixelHeight"/>
-              <v:f eqn="sum @10 21600 0"/>
-            </v:formulas>
-            <v:path o:extrusionok="f" gradientshapeok="t" o:connecttype="rect"/>
-            <o:lock v:ext="edit" aspectratio="t"/>
-          </v:shapetype>
-          <v:shape id="_x0000_i1025" type="#_x0000_t75" style="width:467.65pt;height:423.3pt" o:ole="">
-            <v:imagedata r:id="rId12" o:title=""/>
-          </v:shape>
-          <o:OLEObject Type="Embed" ProgID="Visio.Drawing.15" ShapeID="_x0000_i1025" DrawAspect="Content" ObjectID="_1516976156" r:id="rId13"/>
-        </w:object>
-      </w:r>
-    </w:p>
-    <w:p/>
-    <w:p/>
-    <w:p/>
-    <w:p/>
-    <w:p>
-      <w:pPr>
-        <w:pStyle w:val="Heading3"/>
-      </w:pPr>
-      <w:bookmarkStart w:id="3" w:name="_Toc443187465"/>
-      <w:r>
-        <w:lastRenderedPageBreak/>
-        <w:t>Select server</w:t>
-      </w:r>
-      <w:bookmarkEnd w:id="3"/>
-    </w:p>
-    <w:p>
-      <w:r>
-        <w:object w:dxaOrig="11100" w:dyaOrig="8521">
-          <v:shape id="_x0000_i1026" type="#_x0000_t75" style="width:506.15pt;height:359.15pt" o:ole="">
-            <v:imagedata r:id="rId14" o:title=""/>
-          </v:shape>
-          <o:OLEObject Type="Embed" ProgID="Visio.Drawing.15" ShapeID="_x0000_i1026" DrawAspect="Content" ObjectID="_1516976157" r:id="rId15"/>
-        </w:object>
+        <w:rPr>
+          <w:sz w:val="24"/>
+        </w:rPr>
+        <w:t xml:space="preserve"> The types of servers implemented are:</w:t>
       </w:r>
     </w:p>
     <w:p>
       <w:pPr>
-        <w:pStyle w:val="Heading3"/>
-      </w:pPr>
-      <w:bookmarkStart w:id="4" w:name="_Toc443187466"/>
+        <w:pStyle w:val="ListParagraph"/>
+        <w:numPr>
+          <w:ilvl w:val="0"/>
+          <w:numId w:val="43"/>
+        </w:numPr>
+        <w:rPr>
+          <w:sz w:val="24"/>
+        </w:rPr>
+      </w:pPr>
       <w:r>
-        <w:t>Epoll server</w:t>
-      </w:r>
-      <w:bookmarkEnd w:id="4"/>
-    </w:p>
-    <w:p/>
-    <w:p>
-      <w:pPr>
-        <w:pStyle w:val="Heading3"/>
-      </w:pPr>
-    </w:p>
-    <w:p>
-      <w:pPr>
-        <w:pStyle w:val="Heading3"/>
-      </w:pPr>
-    </w:p>
-    <w:p>
-      <w:pPr>
-        <w:pStyle w:val="Heading3"/>
-      </w:pPr>
-    </w:p>
-    <w:p>
-      <w:pPr>
-        <w:pStyle w:val="Heading3"/>
-      </w:pPr>
-    </w:p>
-    <w:p>
-      <w:pPr>
-        <w:pStyle w:val="Heading3"/>
-      </w:pPr>
-    </w:p>
-    <w:p>
-      <w:pPr>
-        <w:pStyle w:val="Heading3"/>
-      </w:pPr>
-    </w:p>
-    <w:p>
-      <w:pPr>
-        <w:pStyle w:val="Heading3"/>
-      </w:pPr>
-    </w:p>
-    <w:p>
-      <w:pPr>
-        <w:pStyle w:val="Heading3"/>
-      </w:pPr>
-    </w:p>
-    <w:p>
-      <w:pPr>
-        <w:pStyle w:val="Heading3"/>
-      </w:pPr>
-    </w:p>
-    <w:p>
-      <w:pPr>
-        <w:pStyle w:val="Heading3"/>
-      </w:pPr>
-    </w:p>
-    <w:p>
-      <w:pPr>
-        <w:pStyle w:val="Heading3"/>
-      </w:pPr>
-    </w:p>
-    <w:p>
-      <w:pPr>
-        <w:pStyle w:val="Heading3"/>
-      </w:pPr>
-    </w:p>
-    <w:p>
-      <w:pPr>
-        <w:pStyle w:val="Heading3"/>
-      </w:pPr>
-      <w:bookmarkStart w:id="5" w:name="_Toc443187467"/>
-      <w:r>
-        <w:lastRenderedPageBreak/>
-        <w:t>Echo Client</w:t>
-      </w:r>
-      <w:bookmarkEnd w:id="5"/>
-    </w:p>
-    <w:p>
-      <w:pPr>
-        <w:spacing w:after="0" w:line="240" w:lineRule="auto"/>
         <w:rPr>
-          <w:rFonts w:ascii="Courier New" w:hAnsi="Courier New" w:cs="Courier New"/>
-          <w:sz w:val="22"/>
+          <w:sz w:val="24"/>
         </w:rPr>
-      </w:pPr>
-    </w:p>
-    <w:p>
-      <w:pPr>
-        <w:spacing w:after="0" w:line="240" w:lineRule="auto"/>
-        <w:rPr>
-          <w:rFonts w:ascii="Courier New" w:hAnsi="Courier New" w:cs="Courier New"/>
-          <w:sz w:val="22"/>
-        </w:rPr>
-      </w:pPr>
-      <w:r>
-        <w:object w:dxaOrig="11041" w:dyaOrig="9150">
-          <v:shape id="_x0000_i1027" type="#_x0000_t75" style="width:467.6pt;height:387.5pt" o:ole="">
-            <v:imagedata r:id="rId16" o:title=""/>
-          </v:shape>
-          <o:OLEObject Type="Embed" ProgID="Visio.Drawing.15" ShapeID="_x0000_i1027" DrawAspect="Content" ObjectID="_1516976158" r:id="rId17"/>
-        </w:object>
+        <w:t>A multi-threaded, traditional server</w:t>
       </w:r>
     </w:p>
     <w:p>
       <w:pPr>
+        <w:pStyle w:val="ListParagraph"/>
+        <w:numPr>
+          <w:ilvl w:val="0"/>
+          <w:numId w:val="43"/>
+        </w:numPr>
         <w:rPr>
           <w:sz w:val="24"/>
         </w:rPr>
       </w:pPr>
-    </w:p>
-    <w:p>
-      <w:pPr>
+      <w:r>
         <w:rPr>
           <w:sz w:val="24"/>
         </w:rPr>
-      </w:pPr>
+        <w:t>A select (level-triggered) multiplexed server</w:t>
+      </w:r>
+    </w:p>
+    <w:p>
+      <w:pPr>
+        <w:pStyle w:val="ListParagraph"/>
+        <w:numPr>
+          <w:ilvl w:val="0"/>
+          <w:numId w:val="43"/>
+        </w:numPr>
+        <w:rPr>
+          <w:sz w:val="24"/>
+        </w:rPr>
+      </w:pPr>
+      <w:r>
+        <w:rPr>
+          <w:sz w:val="24"/>
+        </w:rPr>
+        <w:t xml:space="preserve">An </w:t>
+      </w:r>
+      <w:proofErr w:type="spellStart"/>
+      <w:r>
+        <w:rPr>
+          <w:sz w:val="24"/>
+        </w:rPr>
+        <w:t>epoll</w:t>
+      </w:r>
+      <w:proofErr w:type="spellEnd"/>
+      <w:r>
+        <w:rPr>
+          <w:sz w:val="24"/>
+        </w:rPr>
+        <w:t xml:space="preserve"> (edge-triggered) asynchronous server</w:t>
+      </w:r>
+    </w:p>
+    <w:p>
+      <w:pPr>
+        <w:rPr>
+          <w:sz w:val="24"/>
+        </w:rPr>
+      </w:pPr>
+    </w:p>
+    <w:p>
+      <w:pPr>
+        <w:rPr>
+          <w:sz w:val="24"/>
+        </w:rPr>
+      </w:pPr>
+      <w:r>
+        <w:rPr>
+          <w:sz w:val="24"/>
+        </w:rPr>
+        <w:t>All of these servers handle multiple clients and simply echoes back the data they receive from the clients.</w:t>
+      </w:r>
+      <w:r>
+        <w:rPr>
+          <w:sz w:val="24"/>
+        </w:rPr>
+        <w:t xml:space="preserve"> The echo client implementation takes input from the user for the number of times data is sent to the server and the size of the data to be sent.</w:t>
+      </w:r>
+      <w:r>
+        <w:rPr>
+          <w:sz w:val="24"/>
+        </w:rPr>
+        <w:t xml:space="preserve"> </w:t>
+      </w:r>
+      <w:bookmarkStart w:id="1" w:name="_GoBack"/>
+      <w:bookmarkEnd w:id="1"/>
+      <w:r>
+        <w:rPr>
+          <w:sz w:val="24"/>
+        </w:rPr>
+        <w:t>Statistics, which are maintained by both client and server,</w:t>
+      </w:r>
+      <w:r>
+        <w:rPr>
+          <w:sz w:val="24"/>
+        </w:rPr>
+        <w:t xml:space="preserve"> include host names, number of requests generated, and the amount of data transferred.</w:t>
+      </w:r>
     </w:p>
     <w:sectPr>
-      <w:headerReference w:type="even" r:id="rId18"/>
-      <w:headerReference w:type="default" r:id="rId19"/>
-      <w:footerReference w:type="even" r:id="rId20"/>
-      <w:footerReference w:type="default" r:id="rId21"/>
+      <w:headerReference w:type="even" r:id="rId12"/>
+      <w:headerReference w:type="default" r:id="rId13"/>
+      <w:footerReference w:type="even" r:id="rId14"/>
+      <w:footerReference w:type="default" r:id="rId15"/>
       <w:pgSz w:w="12240" w:h="15840"/>
       <w:pgMar w:top="1440" w:right="1440" w:bottom="1440" w:left="1440" w:header="720" w:footer="720" w:gutter="0"/>
       <w:pgNumType w:start="0"/>
@@ -2297,6 +1895,95 @@
     <w:numStyleLink w:val="UrbanBulletedList"/>
   </w:abstractNum>
   <w:abstractNum w:abstractNumId="16">
+    <w:nsid w:val="24E93F25"/>
+    <w:multiLevelType w:val="hybridMultilevel"/>
+    <w:tmpl w:val="A846EFC4"/>
+    <w:lvl w:ilvl="0" w:tplc="BAC00BBC">
+      <w:start w:val="1"/>
+      <w:numFmt w:val="decimal"/>
+      <w:lvlText w:val="%1."/>
+      <w:lvlJc w:val="left"/>
+      <w:pPr>
+        <w:ind w:left="1080" w:hanging="360"/>
+      </w:pPr>
+      <w:rPr>
+        <w:rFonts w:hint="default"/>
+      </w:rPr>
+    </w:lvl>
+    <w:lvl w:ilvl="1" w:tplc="10090019" w:tentative="1">
+      <w:start w:val="1"/>
+      <w:numFmt w:val="lowerLetter"/>
+      <w:lvlText w:val="%2."/>
+      <w:lvlJc w:val="left"/>
+      <w:pPr>
+        <w:ind w:left="1800" w:hanging="360"/>
+      </w:pPr>
+    </w:lvl>
+    <w:lvl w:ilvl="2" w:tplc="1009001B" w:tentative="1">
+      <w:start w:val="1"/>
+      <w:numFmt w:val="lowerRoman"/>
+      <w:lvlText w:val="%3."/>
+      <w:lvlJc w:val="right"/>
+      <w:pPr>
+        <w:ind w:left="2520" w:hanging="180"/>
+      </w:pPr>
+    </w:lvl>
+    <w:lvl w:ilvl="3" w:tplc="1009000F" w:tentative="1">
+      <w:start w:val="1"/>
+      <w:numFmt w:val="decimal"/>
+      <w:lvlText w:val="%4."/>
+      <w:lvlJc w:val="left"/>
+      <w:pPr>
+        <w:ind w:left="3240" w:hanging="360"/>
+      </w:pPr>
+    </w:lvl>
+    <w:lvl w:ilvl="4" w:tplc="10090019" w:tentative="1">
+      <w:start w:val="1"/>
+      <w:numFmt w:val="lowerLetter"/>
+      <w:lvlText w:val="%5."/>
+      <w:lvlJc w:val="left"/>
+      <w:pPr>
+        <w:ind w:left="3960" w:hanging="360"/>
+      </w:pPr>
+    </w:lvl>
+    <w:lvl w:ilvl="5" w:tplc="1009001B" w:tentative="1">
+      <w:start w:val="1"/>
+      <w:numFmt w:val="lowerRoman"/>
+      <w:lvlText w:val="%6."/>
+      <w:lvlJc w:val="right"/>
+      <w:pPr>
+        <w:ind w:left="4680" w:hanging="180"/>
+      </w:pPr>
+    </w:lvl>
+    <w:lvl w:ilvl="6" w:tplc="1009000F" w:tentative="1">
+      <w:start w:val="1"/>
+      <w:numFmt w:val="decimal"/>
+      <w:lvlText w:val="%7."/>
+      <w:lvlJc w:val="left"/>
+      <w:pPr>
+        <w:ind w:left="5400" w:hanging="360"/>
+      </w:pPr>
+    </w:lvl>
+    <w:lvl w:ilvl="7" w:tplc="10090019" w:tentative="1">
+      <w:start w:val="1"/>
+      <w:numFmt w:val="lowerLetter"/>
+      <w:lvlText w:val="%8."/>
+      <w:lvlJc w:val="left"/>
+      <w:pPr>
+        <w:ind w:left="6120" w:hanging="360"/>
+      </w:pPr>
+    </w:lvl>
+    <w:lvl w:ilvl="8" w:tplc="1009001B" w:tentative="1">
+      <w:start w:val="1"/>
+      <w:numFmt w:val="lowerRoman"/>
+      <w:lvlText w:val="%9."/>
+      <w:lvlJc w:val="right"/>
+      <w:pPr>
+        <w:ind w:left="6840" w:hanging="180"/>
+      </w:pPr>
+    </w:lvl>
+  </w:abstractNum>
+  <w:abstractNum w:abstractNumId="17">
     <w:nsid w:val="251A0F72"/>
     <w:multiLevelType w:val="multilevel"/>
     <w:tmpl w:val="7AC6A14E"/>
@@ -2444,7 +2131,7 @@
       </w:rPr>
     </w:lvl>
   </w:abstractNum>
-  <w:abstractNum w:abstractNumId="17">
+  <w:abstractNum w:abstractNumId="18">
     <w:nsid w:val="308C1F36"/>
     <w:multiLevelType w:val="hybridMultilevel"/>
     <w:tmpl w:val="3AE83DDC"/>
@@ -2539,7 +2226,7 @@
       </w:pPr>
     </w:lvl>
   </w:abstractNum>
-  <w:abstractNum w:abstractNumId="18">
+  <w:abstractNum w:abstractNumId="19">
     <w:nsid w:val="35E71CD9"/>
     <w:multiLevelType w:val="hybridMultilevel"/>
     <w:tmpl w:val="39D65854"/>
@@ -2653,7 +2340,7 @@
       </w:rPr>
     </w:lvl>
   </w:abstractNum>
-  <w:abstractNum w:abstractNumId="19">
+  <w:abstractNum w:abstractNumId="20">
     <w:nsid w:val="36A80E22"/>
     <w:multiLevelType w:val="hybridMultilevel"/>
     <w:tmpl w:val="CF765A96"/>
@@ -2766,7 +2453,7 @@
       </w:rPr>
     </w:lvl>
   </w:abstractNum>
-  <w:abstractNum w:abstractNumId="20">
+  <w:abstractNum w:abstractNumId="21">
     <w:nsid w:val="3D9C46A3"/>
     <w:multiLevelType w:val="multilevel"/>
     <w:tmpl w:val="33B056D0"/>
@@ -2909,7 +2596,7 @@
       </w:rPr>
     </w:lvl>
   </w:abstractNum>
-  <w:abstractNum w:abstractNumId="21">
+  <w:abstractNum w:abstractNumId="22">
     <w:nsid w:val="40B17DB9"/>
     <w:multiLevelType w:val="hybridMultilevel"/>
     <w:tmpl w:val="A0BE2AD0"/>
@@ -3005,7 +2692,7 @@
       </w:pPr>
     </w:lvl>
   </w:abstractNum>
-  <w:abstractNum w:abstractNumId="22">
+  <w:abstractNum w:abstractNumId="23">
     <w:nsid w:val="40C57BC7"/>
     <w:multiLevelType w:val="hybridMultilevel"/>
     <w:tmpl w:val="5064A2F4"/>
@@ -3127,7 +2814,7 @@
       </w:rPr>
     </w:lvl>
   </w:abstractNum>
-  <w:abstractNum w:abstractNumId="23">
+  <w:abstractNum w:abstractNumId="24">
     <w:nsid w:val="48785B94"/>
     <w:multiLevelType w:val="multilevel"/>
     <w:tmpl w:val="33B056D0"/>
@@ -3266,7 +2953,7 @@
       </w:rPr>
     </w:lvl>
   </w:abstractNum>
-  <w:abstractNum w:abstractNumId="24">
+  <w:abstractNum w:abstractNumId="25">
     <w:nsid w:val="506A46B7"/>
     <w:multiLevelType w:val="hybridMultilevel"/>
     <w:tmpl w:val="3F3C4D0C"/>
@@ -3379,7 +3066,7 @@
       </w:rPr>
     </w:lvl>
   </w:abstractNum>
-  <w:abstractNum w:abstractNumId="25">
+  <w:abstractNum w:abstractNumId="26">
     <w:nsid w:val="553C3089"/>
     <w:multiLevelType w:val="hybridMultilevel"/>
     <w:tmpl w:val="CC9AEF4C"/>
@@ -3465,13 +3152,13 @@
       </w:pPr>
     </w:lvl>
   </w:abstractNum>
-  <w:abstractNum w:abstractNumId="26">
+  <w:abstractNum w:abstractNumId="27">
     <w:nsid w:val="63E8022B"/>
     <w:multiLevelType w:val="multilevel"/>
     <w:tmpl w:val="33B056D0"/>
     <w:numStyleLink w:val="UrbanBulletedList"/>
   </w:abstractNum>
-  <w:abstractNum w:abstractNumId="27">
+  <w:abstractNum w:abstractNumId="28">
     <w:nsid w:val="6BC12B3A"/>
     <w:multiLevelType w:val="hybridMultilevel"/>
     <w:tmpl w:val="2050012C"/>
@@ -3584,13 +3271,13 @@
       </w:rPr>
     </w:lvl>
   </w:abstractNum>
-  <w:abstractNum w:abstractNumId="28">
+  <w:abstractNum w:abstractNumId="29">
     <w:nsid w:val="6F0D0B31"/>
     <w:multiLevelType w:val="multilevel"/>
     <w:tmpl w:val="7AC6A14E"/>
     <w:numStyleLink w:val="UrbanNumberedList"/>
   </w:abstractNum>
-  <w:abstractNum w:abstractNumId="29">
+  <w:abstractNum w:abstractNumId="30">
     <w:nsid w:val="72817FF1"/>
     <w:multiLevelType w:val="hybridMultilevel"/>
     <w:tmpl w:val="702CD21C"/>
@@ -3714,19 +3401,19 @@
       </w:rPr>
     </w:lvl>
   </w:abstractNum>
-  <w:abstractNum w:abstractNumId="30">
+  <w:abstractNum w:abstractNumId="31">
     <w:nsid w:val="76740294"/>
     <w:multiLevelType w:val="multilevel"/>
     <w:tmpl w:val="33B056D0"/>
     <w:numStyleLink w:val="UrbanBulletedList"/>
   </w:abstractNum>
-  <w:abstractNum w:abstractNumId="31">
+  <w:abstractNum w:abstractNumId="32">
     <w:nsid w:val="76921C5B"/>
     <w:multiLevelType w:val="multilevel"/>
     <w:tmpl w:val="33B056D0"/>
     <w:numStyleLink w:val="UrbanBulletedList"/>
   </w:abstractNum>
-  <w:abstractNum w:abstractNumId="32">
+  <w:abstractNum w:abstractNumId="33">
     <w:nsid w:val="7E025C09"/>
     <w:multiLevelType w:val="multilevel"/>
     <w:tmpl w:val="33B056D0"/>
@@ -3763,34 +3450,34 @@
     <w:abstractNumId w:val="0"/>
   </w:num>
   <w:num w:numId="11">
+    <w:abstractNumId w:val="20"/>
+  </w:num>
+  <w:num w:numId="12">
+    <w:abstractNumId w:val="22"/>
+  </w:num>
+  <w:num w:numId="13">
+    <w:abstractNumId w:val="23"/>
+  </w:num>
+  <w:num w:numId="14">
     <w:abstractNumId w:val="19"/>
   </w:num>
-  <w:num w:numId="12">
-    <w:abstractNumId w:val="21"/>
+  <w:num w:numId="15">
+    <w:abstractNumId w:val="30"/>
   </w:num>
-  <w:num w:numId="13">
-    <w:abstractNumId w:val="22"/>
-  </w:num>
-  <w:num w:numId="14">
+  <w:num w:numId="16">
     <w:abstractNumId w:val="18"/>
   </w:num>
-  <w:num w:numId="15">
-    <w:abstractNumId w:val="29"/>
-  </w:num>
-  <w:num w:numId="16">
-    <w:abstractNumId w:val="17"/>
-  </w:num>
   <w:num w:numId="17">
-    <w:abstractNumId w:val="20"/>
+    <w:abstractNumId w:val="21"/>
   </w:num>
   <w:num w:numId="18">
     <w:abstractNumId w:val="11"/>
   </w:num>
   <w:num w:numId="19">
-    <w:abstractNumId w:val="30"/>
+    <w:abstractNumId w:val="31"/>
   </w:num>
   <w:num w:numId="20">
-    <w:abstractNumId w:val="31"/>
+    <w:abstractNumId w:val="32"/>
     <w:lvlOverride w:ilvl="0">
       <w:lvl w:ilvl="0">
         <w:numFmt w:val="decimal"/>
@@ -3838,7 +3525,7 @@
     </w:lvlOverride>
   </w:num>
   <w:num w:numId="21">
-    <w:abstractNumId w:val="26"/>
+    <w:abstractNumId w:val="27"/>
     <w:lvlOverride w:ilvl="0">
       <w:lvl w:ilvl="0">
         <w:start w:val="1"/>
@@ -3863,7 +3550,7 @@
     <w:abstractNumId w:val="12"/>
   </w:num>
   <w:num w:numId="23">
-    <w:abstractNumId w:val="28"/>
+    <w:abstractNumId w:val="29"/>
   </w:num>
   <w:num w:numId="24">
     <w:abstractNumId w:val="14"/>
@@ -3875,13 +3562,13 @@
     <w:abstractNumId w:val="10"/>
   </w:num>
   <w:num w:numId="27">
-    <w:abstractNumId w:val="32"/>
+    <w:abstractNumId w:val="33"/>
   </w:num>
   <w:num w:numId="28">
-    <w:abstractNumId w:val="23"/>
+    <w:abstractNumId w:val="24"/>
   </w:num>
   <w:num w:numId="29">
-    <w:abstractNumId w:val="16"/>
+    <w:abstractNumId w:val="17"/>
   </w:num>
   <w:num w:numId="30">
     <w:abstractNumId w:val="15"/>
@@ -3893,34 +3580,37 @@
     <w:abstractNumId w:val="15"/>
   </w:num>
   <w:num w:numId="33">
-    <w:abstractNumId w:val="20"/>
+    <w:abstractNumId w:val="21"/>
   </w:num>
   <w:num w:numId="34">
     <w:abstractNumId w:val="12"/>
   </w:num>
   <w:num w:numId="35">
-    <w:abstractNumId w:val="20"/>
+    <w:abstractNumId w:val="21"/>
   </w:num>
   <w:num w:numId="36">
-    <w:abstractNumId w:val="20"/>
+    <w:abstractNumId w:val="21"/>
   </w:num>
   <w:num w:numId="37">
-    <w:abstractNumId w:val="20"/>
+    <w:abstractNumId w:val="21"/>
   </w:num>
   <w:num w:numId="38">
-    <w:abstractNumId w:val="20"/>
+    <w:abstractNumId w:val="21"/>
   </w:num>
   <w:num w:numId="39">
     <w:abstractNumId w:val="12"/>
   </w:num>
   <w:num w:numId="40">
-    <w:abstractNumId w:val="24"/>
+    <w:abstractNumId w:val="25"/>
   </w:num>
   <w:num w:numId="41">
-    <w:abstractNumId w:val="25"/>
+    <w:abstractNumId w:val="26"/>
   </w:num>
   <w:num w:numId="42">
-    <w:abstractNumId w:val="27"/>
+    <w:abstractNumId w:val="28"/>
+  </w:num>
+  <w:num w:numId="43">
+    <w:abstractNumId w:val="16"/>
   </w:num>
 </w:numbering>
 </file>
@@ -6219,8 +5909,8 @@
     <w:rsid w:val="000E02B3"/>
     <w:rsid w:val="002655FE"/>
     <w:rsid w:val="003E6CFD"/>
+    <w:rsid w:val="004548CA"/>
     <w:rsid w:val="006445A8"/>
-    <w:rsid w:val="007D4C85"/>
     <w:rsid w:val="007F6DFC"/>
     <w:rsid w:val="00E848F6"/>
     <w:rsid w:val="00F837E1"/>
@@ -7285,7 +6975,7 @@
 </file>
 
 <file path=customXml/itemProps4.xml><?xml version="1.0" encoding="utf-8"?>
-<ds:datastoreItem xmlns:ds="http://schemas.openxmlformats.org/officeDocument/2006/customXml" ds:itemID="{06C24B20-0F9C-4EE3-8C7B-EF0A2E24B8ED}">
+<ds:datastoreItem xmlns:ds="http://schemas.openxmlformats.org/officeDocument/2006/customXml" ds:itemID="{8D128D7B-EF27-4B72-8175-4FEF5DC4A7E7}">
   <ds:schemaRefs>
     <ds:schemaRef ds:uri="http://schemas.openxmlformats.org/officeDocument/2006/bibliography"/>
   </ds:schemaRefs>

</xml_diff>